<commit_message>
Trial en error zin aangepast
</commit_message>
<xml_diff>
--- a/Docs/Wetenschappelijk rapporteren/inleidingEOICT15(opmaak fix + nog enkele opmerkingen navragen).docx
+++ b/Docs/Wetenschappelijk rapporteren/inleidingEOICT15(opmaak fix + nog enkele opmerkingen navragen).docx
@@ -59,8 +59,13 @@
       </w:r>
     </w:p>
     <w:p>
-      <w:r>
-        <w:t>Odisee Hogeschool Gent</w:t>
+      <w:proofErr w:type="spellStart"/>
+      <w:r>
+        <w:t>Odisee</w:t>
+      </w:r>
+      <w:proofErr w:type="spellEnd"/>
+      <w:r>
+        <w:t xml:space="preserve"> Hogeschool Gent</w:t>
       </w:r>
       <w:r>
         <w:br/>
@@ -173,20 +178,36 @@
         <w:rPr>
           <w:color w:val="7E7E7E"/>
         </w:rPr>
-        <w:t>Seppe Snoeck</w:t>
-      </w:r>
+        <w:t xml:space="preserve">Seppe </w:t>
+      </w:r>
+      <w:proofErr w:type="spellStart"/>
       <w:r>
         <w:rPr>
           <w:color w:val="7E7E7E"/>
         </w:rPr>
+        <w:t>Snoeck</w:t>
+      </w:r>
+      <w:proofErr w:type="spellEnd"/>
+      <w:r>
+        <w:rPr>
+          <w:color w:val="7E7E7E"/>
+        </w:rPr>
         <w:t xml:space="preserve">, </w:t>
       </w:r>
       <w:r>
         <w:rPr>
           <w:color w:val="7E7E7E"/>
         </w:rPr>
-        <w:t>Daan Zwaenepoel</w:t>
-      </w:r>
+        <w:t xml:space="preserve">Daan </w:t>
+      </w:r>
+      <w:proofErr w:type="spellStart"/>
+      <w:r>
+        <w:rPr>
+          <w:color w:val="7E7E7E"/>
+        </w:rPr>
+        <w:t>Zwaenepoel</w:t>
+      </w:r>
+      <w:proofErr w:type="spellEnd"/>
       <w:r>
         <w:rPr>
           <w:rStyle w:val="Intensieveverwijzing"/>
@@ -598,8 +619,13 @@
       </w:r>
     </w:p>
     <w:p>
-      <w:r>
-        <w:t>Odisee Hogeschool Gent</w:t>
+      <w:proofErr w:type="spellStart"/>
+      <w:r>
+        <w:t>Odisee</w:t>
+      </w:r>
+      <w:proofErr w:type="spellEnd"/>
+      <w:r>
+        <w:t xml:space="preserve"> Hogeschool Gent</w:t>
       </w:r>
       <w:r>
         <w:br/>
@@ -712,20 +738,36 @@
         <w:rPr>
           <w:color w:val="7E7E7E"/>
         </w:rPr>
-        <w:t>Seppe Snoeck</w:t>
-      </w:r>
+        <w:t xml:space="preserve">Seppe </w:t>
+      </w:r>
+      <w:proofErr w:type="spellStart"/>
       <w:r>
         <w:rPr>
           <w:color w:val="7E7E7E"/>
         </w:rPr>
+        <w:t>Snoeck</w:t>
+      </w:r>
+      <w:proofErr w:type="spellEnd"/>
+      <w:r>
+        <w:rPr>
+          <w:color w:val="7E7E7E"/>
+        </w:rPr>
         <w:t xml:space="preserve">, </w:t>
       </w:r>
       <w:r>
         <w:rPr>
           <w:color w:val="7E7E7E"/>
         </w:rPr>
-        <w:t>Daan Zwaenepoel</w:t>
-      </w:r>
+        <w:t xml:space="preserve">Daan </w:t>
+      </w:r>
+      <w:proofErr w:type="spellStart"/>
+      <w:r>
+        <w:rPr>
+          <w:color w:val="7E7E7E"/>
+        </w:rPr>
+        <w:t>Zwaenepoel</w:t>
+      </w:r>
+      <w:proofErr w:type="spellEnd"/>
       <w:r>
         <w:rPr>
           <w:rStyle w:val="Intensieveverwijzing"/>
@@ -4063,10 +4105,9 @@
           <w:szCs w:val="24"/>
           <w:lang w:eastAsia="nl-BE"/>
         </w:rPr>
-        <w:t>Volgend project wordt uitgevoerd in opdracht van Projecten 1, onderdeel van fase twee in de opleiding elektronica-ICT aan de hogeschool Odisee Gent. Het omvat een webapplicatie genaamd Easyshop die als doel heeft om boodschappen te laten bezorgen door een andere gebruiker. Easyshop heeft twee doelgroepen. De eerste groep zijn de mensen die behoefte</w:t>
-      </w:r>
-      <w:bookmarkStart w:id="8" w:name="_GoBack"/>
-      <w:bookmarkEnd w:id="8"/>
+        <w:t xml:space="preserve">Volgend project wordt uitgevoerd in opdracht van Projecten 1, onderdeel van fase twee in de opleiding elektronica-ICT aan de hogeschool </w:t>
+      </w:r>
+      <w:proofErr w:type="spellStart"/>
       <w:r>
         <w:rPr>
           <w:rFonts w:eastAsia="Times New Roman" w:cs="Times New Roman"/>
@@ -4074,29 +4115,9 @@
           <w:szCs w:val="24"/>
           <w:lang w:eastAsia="nl-BE"/>
         </w:rPr>
-        <w:t xml:space="preserve"> hebben aan thuislevering van hun boodschappen. De tweede groep zijn de mensen die de boodschappen aan huis leveren tegen een vergoeding.</w:t>
-      </w:r>
-    </w:p>
-    <w:p>
-      <w:pPr>
-        <w:spacing w:after="0" w:line="240" w:lineRule="auto"/>
-        <w:rPr>
-          <w:rFonts w:eastAsia="Times New Roman" w:cs="Times New Roman"/>
-          <w:szCs w:val="24"/>
-          <w:lang w:eastAsia="nl-BE"/>
-        </w:rPr>
-      </w:pPr>
-    </w:p>
-    <w:p>
-      <w:pPr>
-        <w:spacing w:after="0" w:line="240" w:lineRule="auto"/>
-        <w:jc w:val="both"/>
-        <w:rPr>
-          <w:rFonts w:eastAsia="Times New Roman" w:cs="Times New Roman"/>
-          <w:szCs w:val="24"/>
-          <w:lang w:eastAsia="nl-BE"/>
-        </w:rPr>
-      </w:pPr>
+        <w:t>Odisee</w:t>
+      </w:r>
+      <w:proofErr w:type="spellEnd"/>
       <w:r>
         <w:rPr>
           <w:rFonts w:eastAsia="Times New Roman" w:cs="Times New Roman"/>
@@ -4104,8 +4125,9 @@
           <w:szCs w:val="24"/>
           <w:lang w:eastAsia="nl-BE"/>
         </w:rPr>
-        <w:t xml:space="preserve">Het is </w:t>
-      </w:r>
+        <w:t xml:space="preserve"> Gent. Het omvat een webapplicatie genaamd </w:t>
+      </w:r>
+      <w:proofErr w:type="spellStart"/>
       <w:r>
         <w:rPr>
           <w:rFonts w:eastAsia="Times New Roman" w:cs="Times New Roman"/>
@@ -4113,16 +4135,9 @@
           <w:szCs w:val="24"/>
           <w:lang w:eastAsia="nl-BE"/>
         </w:rPr>
-        <w:t xml:space="preserve">mogelijk om een boodschappenlijst te plaatsen, waarna een bezorger de aanvraag kan accepteren en uitvoeren. Wanneer een bezorger een ticket accepteert dan ontstaat er een ‘contract’ met de persoon die het ticket heeft geplaatst. Er zal gewerkt worden met een </w:t>
-      </w:r>
-      <w:r>
-        <w:rPr>
-          <w:rFonts w:eastAsia="Times New Roman" w:cs="Times New Roman"/>
-          <w:szCs w:val="24"/>
-          <w:lang w:eastAsia="nl-BE"/>
-        </w:rPr>
-        <w:t xml:space="preserve">stappenplan </w:t>
-      </w:r>
+        <w:t>Easyshop</w:t>
+      </w:r>
+      <w:proofErr w:type="spellEnd"/>
       <w:r>
         <w:rPr>
           <w:rFonts w:eastAsia="Times New Roman" w:cs="Times New Roman"/>
@@ -4130,7 +4145,103 @@
           <w:szCs w:val="24"/>
           <w:lang w:eastAsia="nl-BE"/>
         </w:rPr>
-        <w:t xml:space="preserve">waarbij de boodschappen, winkel en het tijdstip van de levering worden vastgelegd. Nadien levert de bezorger de boodschappen aan huis. Easyshop zal gebruik maken van een </w:t>
+        <w:t xml:space="preserve"> die als doel heeft om boodschappen te laten bezorgen door een andere gebruiker. </w:t>
+      </w:r>
+      <w:proofErr w:type="spellStart"/>
+      <w:r>
+        <w:rPr>
+          <w:rFonts w:eastAsia="Times New Roman" w:cs="Times New Roman"/>
+          <w:color w:val="000000"/>
+          <w:szCs w:val="24"/>
+          <w:lang w:eastAsia="nl-BE"/>
+        </w:rPr>
+        <w:t>Easyshop</w:t>
+      </w:r>
+      <w:proofErr w:type="spellEnd"/>
+      <w:r>
+        <w:rPr>
+          <w:rFonts w:eastAsia="Times New Roman" w:cs="Times New Roman"/>
+          <w:color w:val="000000"/>
+          <w:szCs w:val="24"/>
+          <w:lang w:eastAsia="nl-BE"/>
+        </w:rPr>
+        <w:t xml:space="preserve"> heeft twee doelgroepen. De eerste groep zijn de mensen die behoefte hebben aan thuislevering van hun boodschappen. De tweede groep zijn de mensen die de boodschappen aan huis leveren tegen een vergoeding.</w:t>
+      </w:r>
+    </w:p>
+    <w:p>
+      <w:pPr>
+        <w:spacing w:after="0" w:line="240" w:lineRule="auto"/>
+        <w:rPr>
+          <w:rFonts w:eastAsia="Times New Roman" w:cs="Times New Roman"/>
+          <w:szCs w:val="24"/>
+          <w:lang w:eastAsia="nl-BE"/>
+        </w:rPr>
+      </w:pPr>
+    </w:p>
+    <w:p>
+      <w:pPr>
+        <w:spacing w:after="0" w:line="240" w:lineRule="auto"/>
+        <w:jc w:val="both"/>
+        <w:rPr>
+          <w:rFonts w:eastAsia="Times New Roman" w:cs="Times New Roman"/>
+          <w:szCs w:val="24"/>
+          <w:lang w:eastAsia="nl-BE"/>
+        </w:rPr>
+      </w:pPr>
+      <w:r>
+        <w:rPr>
+          <w:rFonts w:eastAsia="Times New Roman" w:cs="Times New Roman"/>
+          <w:color w:val="000000"/>
+          <w:szCs w:val="24"/>
+          <w:lang w:eastAsia="nl-BE"/>
+        </w:rPr>
+        <w:t xml:space="preserve">Het is </w:t>
+      </w:r>
+      <w:r>
+        <w:rPr>
+          <w:rFonts w:eastAsia="Times New Roman" w:cs="Times New Roman"/>
+          <w:color w:val="000000"/>
+          <w:szCs w:val="24"/>
+          <w:lang w:eastAsia="nl-BE"/>
+        </w:rPr>
+        <w:t xml:space="preserve">mogelijk om een boodschappenlijst te plaatsen, waarna een bezorger de aanvraag kan accepteren en uitvoeren. Wanneer een bezorger een ticket accepteert dan ontstaat er een ‘contract’ met de persoon die het ticket heeft geplaatst. Er zal gewerkt worden met een </w:t>
+      </w:r>
+      <w:r>
+        <w:rPr>
+          <w:rFonts w:eastAsia="Times New Roman" w:cs="Times New Roman"/>
+          <w:szCs w:val="24"/>
+          <w:lang w:eastAsia="nl-BE"/>
+        </w:rPr>
+        <w:t xml:space="preserve">stappenplan </w:t>
+      </w:r>
+      <w:r>
+        <w:rPr>
+          <w:rFonts w:eastAsia="Times New Roman" w:cs="Times New Roman"/>
+          <w:color w:val="000000"/>
+          <w:szCs w:val="24"/>
+          <w:lang w:eastAsia="nl-BE"/>
+        </w:rPr>
+        <w:t xml:space="preserve">waarbij de boodschappen, winkel en het tijdstip van de levering worden vastgelegd. Nadien levert de bezorger de boodschappen aan huis. </w:t>
+      </w:r>
+      <w:proofErr w:type="spellStart"/>
+      <w:r>
+        <w:rPr>
+          <w:rFonts w:eastAsia="Times New Roman" w:cs="Times New Roman"/>
+          <w:color w:val="000000"/>
+          <w:szCs w:val="24"/>
+          <w:lang w:eastAsia="nl-BE"/>
+        </w:rPr>
+        <w:t>Easyshop</w:t>
+      </w:r>
+      <w:proofErr w:type="spellEnd"/>
+      <w:r>
+        <w:rPr>
+          <w:rFonts w:eastAsia="Times New Roman" w:cs="Times New Roman"/>
+          <w:color w:val="000000"/>
+          <w:szCs w:val="24"/>
+          <w:lang w:eastAsia="nl-BE"/>
+        </w:rPr>
+        <w:t xml:space="preserve"> zal gebruik maken van een </w:t>
       </w:r>
       <w:r>
         <w:rPr>
@@ -4142,7 +4253,7 @@
         </w:rPr>
         <w:t xml:space="preserve">online </w:t>
       </w:r>
-      <w:commentRangeStart w:id="9"/>
+      <w:commentRangeStart w:id="8"/>
       <w:r>
         <w:rPr>
           <w:rFonts w:eastAsia="Times New Roman" w:cs="Times New Roman"/>
@@ -4153,12 +4264,12 @@
         </w:rPr>
         <w:t>betaalservice</w:t>
       </w:r>
-      <w:commentRangeEnd w:id="9"/>
+      <w:commentRangeEnd w:id="8"/>
       <w:r>
         <w:rPr>
           <w:rStyle w:val="Verwijzingopmerking"/>
         </w:rPr>
-        <w:commentReference w:id="9"/>
+        <w:commentReference w:id="8"/>
       </w:r>
       <w:r>
         <w:rPr>
@@ -4167,29 +4278,9 @@
           <w:szCs w:val="24"/>
           <w:lang w:eastAsia="nl-BE"/>
         </w:rPr>
-        <w:t>. Deze service zal moeten voldoen aan de normen van Payment Card Industry Data Security Standard.</w:t>
-      </w:r>
-    </w:p>
-    <w:p>
-      <w:pPr>
-        <w:spacing w:after="0" w:line="240" w:lineRule="auto"/>
-        <w:rPr>
-          <w:rFonts w:eastAsia="Times New Roman" w:cs="Times New Roman"/>
-          <w:szCs w:val="24"/>
-          <w:lang w:eastAsia="nl-BE"/>
-        </w:rPr>
-      </w:pPr>
-    </w:p>
-    <w:p>
-      <w:pPr>
-        <w:spacing w:after="0" w:line="240" w:lineRule="auto"/>
-        <w:jc w:val="both"/>
-        <w:rPr>
-          <w:rFonts w:eastAsia="Times New Roman" w:cs="Times New Roman"/>
-          <w:szCs w:val="24"/>
-          <w:lang w:eastAsia="nl-BE"/>
-        </w:rPr>
-      </w:pPr>
+        <w:t xml:space="preserve">. Deze service zal moeten voldoen aan de normen van </w:t>
+      </w:r>
+      <w:proofErr w:type="spellStart"/>
       <w:r>
         <w:rPr>
           <w:rFonts w:eastAsia="Times New Roman" w:cs="Times New Roman"/>
@@ -4197,8 +4288,9 @@
           <w:szCs w:val="24"/>
           <w:lang w:eastAsia="nl-BE"/>
         </w:rPr>
-        <w:t xml:space="preserve">Easyshop wordt van scratch gemaakt en moet aan een aantal voorwaarden voldoen. Zo is een eerste voorwaarde de financiële veiligheid. Er moet op een veilige en liefst zo goedkoop mogelijke manier geld overgemaakt kunnen worden tussen drie verschillende partijen namelijk de gebruikers, de bezorgers en Easyshop. Een tweede voorwaarde is het vertrouwen in het betaalsysteem. Om dit te bevorderen maakt Easyshop gebruik van online betrouwbare betaalsystemen van externe services. Een volgende voorwaarde is het opbouwen van een vertrouwensrelatie met de gebruikers. De webinterface moet professioneel ogen om een eerste goede indruk te geven aan potentiële klanten en daarnaast moet er een controle zijn op het correct handelen </w:t>
-      </w:r>
+        <w:t>Payment</w:t>
+      </w:r>
+      <w:proofErr w:type="spellEnd"/>
       <w:r>
         <w:rPr>
           <w:rFonts w:eastAsia="Times New Roman" w:cs="Times New Roman"/>
@@ -4206,8 +4298,9 @@
           <w:szCs w:val="24"/>
           <w:lang w:eastAsia="nl-BE"/>
         </w:rPr>
-        <w:t>van alle gebruikers</w:t>
-      </w:r>
+        <w:t xml:space="preserve"> Card </w:t>
+      </w:r>
+      <w:proofErr w:type="spellStart"/>
       <w:r>
         <w:rPr>
           <w:rFonts w:eastAsia="Times New Roman" w:cs="Times New Roman"/>
@@ -4215,29 +4308,9 @@
           <w:szCs w:val="24"/>
           <w:lang w:eastAsia="nl-BE"/>
         </w:rPr>
-        <w:t>.</w:t>
-      </w:r>
-    </w:p>
-    <w:p>
-      <w:pPr>
-        <w:spacing w:after="0" w:line="240" w:lineRule="auto"/>
-        <w:rPr>
-          <w:rFonts w:eastAsia="Times New Roman" w:cs="Times New Roman"/>
-          <w:szCs w:val="24"/>
-          <w:lang w:eastAsia="nl-BE"/>
-        </w:rPr>
-      </w:pPr>
-    </w:p>
-    <w:p>
-      <w:pPr>
-        <w:spacing w:after="0" w:line="240" w:lineRule="auto"/>
-        <w:jc w:val="both"/>
-        <w:rPr>
-          <w:rFonts w:eastAsia="Times New Roman" w:cs="Times New Roman"/>
-          <w:szCs w:val="24"/>
-          <w:lang w:eastAsia="nl-BE"/>
-        </w:rPr>
-      </w:pPr>
+        <w:t>Industry</w:t>
+      </w:r>
+      <w:proofErr w:type="spellEnd"/>
       <w:r>
         <w:rPr>
           <w:rFonts w:eastAsia="Times New Roman" w:cs="Times New Roman"/>
@@ -4245,8 +4318,30 @@
           <w:szCs w:val="24"/>
           <w:lang w:eastAsia="nl-BE"/>
         </w:rPr>
-        <w:t>De</w:t>
-      </w:r>
+        <w:t xml:space="preserve"> Data Security Standard.</w:t>
+      </w:r>
+    </w:p>
+    <w:p>
+      <w:pPr>
+        <w:spacing w:after="0" w:line="240" w:lineRule="auto"/>
+        <w:rPr>
+          <w:rFonts w:eastAsia="Times New Roman" w:cs="Times New Roman"/>
+          <w:szCs w:val="24"/>
+          <w:lang w:eastAsia="nl-BE"/>
+        </w:rPr>
+      </w:pPr>
+    </w:p>
+    <w:p>
+      <w:pPr>
+        <w:spacing w:after="0" w:line="240" w:lineRule="auto"/>
+        <w:jc w:val="both"/>
+        <w:rPr>
+          <w:rFonts w:eastAsia="Times New Roman" w:cs="Times New Roman"/>
+          <w:szCs w:val="24"/>
+          <w:lang w:eastAsia="nl-BE"/>
+        </w:rPr>
+      </w:pPr>
+      <w:proofErr w:type="spellStart"/>
       <w:r>
         <w:rPr>
           <w:rFonts w:eastAsia="Times New Roman" w:cs="Times New Roman"/>
@@ -4254,8 +4349,9 @@
           <w:szCs w:val="24"/>
           <w:lang w:eastAsia="nl-BE"/>
         </w:rPr>
-        <w:t xml:space="preserve"> applicatie wordt gerealiseerd door enerzijds duidelijke gesprekken te voeren met de begeleidende technische docent en door anderzijds een literatuurstudie te doen over</w:t>
-      </w:r>
+        <w:t>Easyshop</w:t>
+      </w:r>
+      <w:proofErr w:type="spellEnd"/>
       <w:r>
         <w:rPr>
           <w:rFonts w:eastAsia="Times New Roman" w:cs="Times New Roman"/>
@@ -4263,8 +4359,9 @@
           <w:szCs w:val="24"/>
           <w:lang w:eastAsia="nl-BE"/>
         </w:rPr>
-        <w:t xml:space="preserve"> de norm volgens</w:t>
-      </w:r>
+        <w:t xml:space="preserve"> wordt van scratch gemaakt en moet aan een aantal voorwaarden voldoen. Zo is een eerste voorwaarde de financiële veiligheid. Er moet op een veilige en liefst zo goedkoop mogelijke manier geld overgemaakt kunnen worden tussen drie verschillende partijen namelijk de gebruikers, de bezorgers en </w:t>
+      </w:r>
+      <w:proofErr w:type="spellStart"/>
       <w:r>
         <w:rPr>
           <w:rFonts w:eastAsia="Times New Roman" w:cs="Times New Roman"/>
@@ -4272,7 +4369,172 @@
           <w:szCs w:val="24"/>
           <w:lang w:eastAsia="nl-BE"/>
         </w:rPr>
-        <w:t xml:space="preserve"> de Payment Card Industry Data Security Standard. Daarnaast moet er onderzoek verricht worden aan de hand van enquêtes naar de noden van </w:t>
+        <w:t>Easyshop</w:t>
+      </w:r>
+      <w:proofErr w:type="spellEnd"/>
+      <w:r>
+        <w:rPr>
+          <w:rFonts w:eastAsia="Times New Roman" w:cs="Times New Roman"/>
+          <w:color w:val="000000"/>
+          <w:szCs w:val="24"/>
+          <w:lang w:eastAsia="nl-BE"/>
+        </w:rPr>
+        <w:t xml:space="preserve">. Een tweede voorwaarde is het vertrouwen in het betaalsysteem. Om dit te bevorderen maakt </w:t>
+      </w:r>
+      <w:proofErr w:type="spellStart"/>
+      <w:r>
+        <w:rPr>
+          <w:rFonts w:eastAsia="Times New Roman" w:cs="Times New Roman"/>
+          <w:color w:val="000000"/>
+          <w:szCs w:val="24"/>
+          <w:lang w:eastAsia="nl-BE"/>
+        </w:rPr>
+        <w:t>Easyshop</w:t>
+      </w:r>
+      <w:proofErr w:type="spellEnd"/>
+      <w:r>
+        <w:rPr>
+          <w:rFonts w:eastAsia="Times New Roman" w:cs="Times New Roman"/>
+          <w:color w:val="000000"/>
+          <w:szCs w:val="24"/>
+          <w:lang w:eastAsia="nl-BE"/>
+        </w:rPr>
+        <w:t xml:space="preserve"> gebruik van online betrouwbare betaalsystemen van externe services. Een volgende voorwaarde is het opbouwen van een vertrouwensrelatie met de gebruikers. De </w:t>
+      </w:r>
+      <w:proofErr w:type="spellStart"/>
+      <w:r>
+        <w:rPr>
+          <w:rFonts w:eastAsia="Times New Roman" w:cs="Times New Roman"/>
+          <w:color w:val="000000"/>
+          <w:szCs w:val="24"/>
+          <w:lang w:eastAsia="nl-BE"/>
+        </w:rPr>
+        <w:t>webinterface</w:t>
+      </w:r>
+      <w:proofErr w:type="spellEnd"/>
+      <w:r>
+        <w:rPr>
+          <w:rFonts w:eastAsia="Times New Roman" w:cs="Times New Roman"/>
+          <w:color w:val="000000"/>
+          <w:szCs w:val="24"/>
+          <w:lang w:eastAsia="nl-BE"/>
+        </w:rPr>
+        <w:t xml:space="preserve"> moet professioneel ogen om een eerste goede indruk te geven aan potentiële klanten en daarnaast moet er een controle zijn op het correct handelen </w:t>
+      </w:r>
+      <w:r>
+        <w:rPr>
+          <w:rFonts w:eastAsia="Times New Roman" w:cs="Times New Roman"/>
+          <w:color w:val="000000"/>
+          <w:szCs w:val="24"/>
+          <w:lang w:eastAsia="nl-BE"/>
+        </w:rPr>
+        <w:t>van alle gebruikers</w:t>
+      </w:r>
+      <w:r>
+        <w:rPr>
+          <w:rFonts w:eastAsia="Times New Roman" w:cs="Times New Roman"/>
+          <w:color w:val="000000"/>
+          <w:szCs w:val="24"/>
+          <w:lang w:eastAsia="nl-BE"/>
+        </w:rPr>
+        <w:t>.</w:t>
+      </w:r>
+    </w:p>
+    <w:p>
+      <w:pPr>
+        <w:spacing w:after="0" w:line="240" w:lineRule="auto"/>
+        <w:rPr>
+          <w:rFonts w:eastAsia="Times New Roman" w:cs="Times New Roman"/>
+          <w:szCs w:val="24"/>
+          <w:lang w:eastAsia="nl-BE"/>
+        </w:rPr>
+      </w:pPr>
+    </w:p>
+    <w:p>
+      <w:pPr>
+        <w:spacing w:after="0" w:line="240" w:lineRule="auto"/>
+        <w:jc w:val="both"/>
+        <w:rPr>
+          <w:rFonts w:eastAsia="Times New Roman" w:cs="Times New Roman"/>
+          <w:szCs w:val="24"/>
+          <w:lang w:eastAsia="nl-BE"/>
+        </w:rPr>
+      </w:pPr>
+      <w:r>
+        <w:rPr>
+          <w:rFonts w:eastAsia="Times New Roman" w:cs="Times New Roman"/>
+          <w:color w:val="000000"/>
+          <w:szCs w:val="24"/>
+          <w:lang w:eastAsia="nl-BE"/>
+        </w:rPr>
+        <w:t>De</w:t>
+      </w:r>
+      <w:r>
+        <w:rPr>
+          <w:rFonts w:eastAsia="Times New Roman" w:cs="Times New Roman"/>
+          <w:color w:val="000000"/>
+          <w:szCs w:val="24"/>
+          <w:lang w:eastAsia="nl-BE"/>
+        </w:rPr>
+        <w:t xml:space="preserve"> applicatie wordt gerealiseerd door enerzijds duidelijke gesprekken te voeren met de begeleidende technische docent en door anderzijds een literatuurstudie te doen over</w:t>
+      </w:r>
+      <w:r>
+        <w:rPr>
+          <w:rFonts w:eastAsia="Times New Roman" w:cs="Times New Roman"/>
+          <w:color w:val="000000"/>
+          <w:szCs w:val="24"/>
+          <w:lang w:eastAsia="nl-BE"/>
+        </w:rPr>
+        <w:t xml:space="preserve"> de norm volgens</w:t>
+      </w:r>
+      <w:r>
+        <w:rPr>
+          <w:rFonts w:eastAsia="Times New Roman" w:cs="Times New Roman"/>
+          <w:color w:val="000000"/>
+          <w:szCs w:val="24"/>
+          <w:lang w:eastAsia="nl-BE"/>
+        </w:rPr>
+        <w:t xml:space="preserve"> de </w:t>
+      </w:r>
+      <w:proofErr w:type="spellStart"/>
+      <w:r>
+        <w:rPr>
+          <w:rFonts w:eastAsia="Times New Roman" w:cs="Times New Roman"/>
+          <w:color w:val="000000"/>
+          <w:szCs w:val="24"/>
+          <w:lang w:eastAsia="nl-BE"/>
+        </w:rPr>
+        <w:t>Payment</w:t>
+      </w:r>
+      <w:proofErr w:type="spellEnd"/>
+      <w:r>
+        <w:rPr>
+          <w:rFonts w:eastAsia="Times New Roman" w:cs="Times New Roman"/>
+          <w:color w:val="000000"/>
+          <w:szCs w:val="24"/>
+          <w:lang w:eastAsia="nl-BE"/>
+        </w:rPr>
+        <w:t xml:space="preserve"> Card </w:t>
+      </w:r>
+      <w:proofErr w:type="spellStart"/>
+      <w:r>
+        <w:rPr>
+          <w:rFonts w:eastAsia="Times New Roman" w:cs="Times New Roman"/>
+          <w:color w:val="000000"/>
+          <w:szCs w:val="24"/>
+          <w:lang w:eastAsia="nl-BE"/>
+        </w:rPr>
+        <w:t>Industry</w:t>
+      </w:r>
+      <w:proofErr w:type="spellEnd"/>
+      <w:r>
+        <w:rPr>
+          <w:rFonts w:eastAsia="Times New Roman" w:cs="Times New Roman"/>
+          <w:color w:val="000000"/>
+          <w:szCs w:val="24"/>
+          <w:lang w:eastAsia="nl-BE"/>
+        </w:rPr>
+        <w:t xml:space="preserve"> Data Security Standard. Daarnaast moet er onderzoek verricht worden aan de hand van enquêtes naar de noden van </w:t>
       </w:r>
       <w:r>
         <w:rPr>
@@ -4300,9 +4562,9 @@
           <w:highlight w:val="yellow"/>
           <w:lang w:eastAsia="nl-BE"/>
         </w:rPr>
-        <w:t xml:space="preserve">user experience </w:t>
-      </w:r>
-      <w:commentRangeStart w:id="10"/>
+        <w:t xml:space="preserve">user </w:t>
+      </w:r>
+      <w:proofErr w:type="spellStart"/>
       <w:r>
         <w:rPr>
           <w:rFonts w:eastAsia="Times New Roman" w:cs="Times New Roman"/>
@@ -4311,86 +4573,9 @@
           <w:highlight w:val="yellow"/>
           <w:lang w:eastAsia="nl-BE"/>
         </w:rPr>
-        <w:t>design</w:t>
-      </w:r>
-      <w:commentRangeEnd w:id="10"/>
-      <w:r>
-        <w:rPr>
-          <w:rStyle w:val="Verwijzingopmerking"/>
-        </w:rPr>
-        <w:commentReference w:id="10"/>
-      </w:r>
-      <w:r>
-        <w:rPr>
-          <w:rFonts w:eastAsia="Times New Roman" w:cs="Times New Roman"/>
-          <w:color w:val="000000"/>
-          <w:szCs w:val="24"/>
-          <w:lang w:eastAsia="nl-BE"/>
-        </w:rPr>
-        <w:t xml:space="preserve">. Alvorens het programmeren moeten eerst </w:t>
-      </w:r>
-      <w:r>
-        <w:rPr>
-          <w:rFonts w:eastAsia="Times New Roman" w:cs="Times New Roman"/>
-          <w:color w:val="000000"/>
-          <w:szCs w:val="24"/>
-          <w:lang w:eastAsia="nl-BE"/>
-        </w:rPr>
-        <w:t>enkele</w:t>
-      </w:r>
-      <w:r>
-        <w:rPr>
-          <w:rFonts w:eastAsia="Times New Roman" w:cs="Times New Roman"/>
-          <w:color w:val="000000"/>
-          <w:szCs w:val="24"/>
-          <w:lang w:eastAsia="nl-BE"/>
-        </w:rPr>
-        <w:t xml:space="preserve"> </w:t>
-      </w:r>
-      <w:commentRangeStart w:id="11"/>
-      <w:r>
-        <w:rPr>
-          <w:rFonts w:eastAsia="Times New Roman" w:cs="Times New Roman"/>
-          <w:color w:val="000000"/>
-          <w:szCs w:val="24"/>
-          <w:lang w:eastAsia="nl-BE"/>
-        </w:rPr>
-        <w:t>mogelijk</w:t>
-      </w:r>
-      <w:commentRangeEnd w:id="11"/>
-      <w:r>
-        <w:rPr>
-          <w:rStyle w:val="Verwijzingopmerking"/>
-        </w:rPr>
-        <w:commentReference w:id="11"/>
-      </w:r>
-      <w:r>
-        <w:rPr>
-          <w:rFonts w:eastAsia="Times New Roman" w:cs="Times New Roman"/>
-          <w:color w:val="000000"/>
-          <w:szCs w:val="24"/>
-          <w:lang w:eastAsia="nl-BE"/>
-        </w:rPr>
-        <w:t>e</w:t>
-      </w:r>
-      <w:r>
-        <w:rPr>
-          <w:rFonts w:eastAsia="Times New Roman" w:cs="Times New Roman"/>
-          <w:color w:val="000000"/>
-          <w:szCs w:val="24"/>
-          <w:lang w:eastAsia="nl-BE"/>
-        </w:rPr>
-        <w:t xml:space="preserve"> programmeertalen afgewogen worden. Na het maken van de meest gunstige keuze wordt er gebruik gemaakt van trial-and-error, het schrijven van code gaat niet altijd even vlot en moet vaak gedebugd worde</w:t>
-      </w:r>
-      <w:r>
-        <w:rPr>
-          <w:rFonts w:eastAsia="Times New Roman" w:cs="Times New Roman"/>
-          <w:color w:val="000000"/>
-          <w:szCs w:val="24"/>
-          <w:lang w:eastAsia="nl-BE"/>
-        </w:rPr>
-        <w:t xml:space="preserve">n. Ook zijn er voldoende </w:t>
-      </w:r>
+        <w:t>experience</w:t>
+      </w:r>
+      <w:proofErr w:type="spellEnd"/>
       <w:r>
         <w:rPr>
           <w:rFonts w:eastAsia="Times New Roman" w:cs="Times New Roman"/>
@@ -4399,8 +4584,9 @@
           <w:highlight w:val="yellow"/>
           <w:lang w:eastAsia="nl-BE"/>
         </w:rPr>
-        <w:t xml:space="preserve">online </w:t>
-      </w:r>
+        <w:t xml:space="preserve"> </w:t>
+      </w:r>
+      <w:commentRangeStart w:id="9"/>
       <w:r>
         <w:rPr>
           <w:rFonts w:eastAsia="Times New Roman" w:cs="Times New Roman"/>
@@ -4409,7 +4595,14 @@
           <w:highlight w:val="yellow"/>
           <w:lang w:eastAsia="nl-BE"/>
         </w:rPr>
-        <w:t>bronnen</w:t>
+        <w:t>design</w:t>
+      </w:r>
+      <w:commentRangeEnd w:id="9"/>
+      <w:r>
+        <w:rPr>
+          <w:rStyle w:val="Verwijzingopmerking"/>
+        </w:rPr>
+        <w:commentReference w:id="9"/>
       </w:r>
       <w:r>
         <w:rPr>
@@ -4418,8 +4611,137 @@
           <w:szCs w:val="24"/>
           <w:lang w:eastAsia="nl-BE"/>
         </w:rPr>
+        <w:t xml:space="preserve">. Alvorens het programmeren moeten eerst </w:t>
+      </w:r>
+      <w:r>
+        <w:rPr>
+          <w:rFonts w:eastAsia="Times New Roman" w:cs="Times New Roman"/>
+          <w:color w:val="000000"/>
+          <w:szCs w:val="24"/>
+          <w:lang w:eastAsia="nl-BE"/>
+        </w:rPr>
+        <w:t>enkele</w:t>
+      </w:r>
+      <w:r>
+        <w:rPr>
+          <w:rFonts w:eastAsia="Times New Roman" w:cs="Times New Roman"/>
+          <w:color w:val="000000"/>
+          <w:szCs w:val="24"/>
+          <w:lang w:eastAsia="nl-BE"/>
+        </w:rPr>
+        <w:t xml:space="preserve"> </w:t>
+      </w:r>
+      <w:commentRangeStart w:id="10"/>
+      <w:r>
+        <w:rPr>
+          <w:rFonts w:eastAsia="Times New Roman" w:cs="Times New Roman"/>
+          <w:color w:val="000000"/>
+          <w:szCs w:val="24"/>
+          <w:lang w:eastAsia="nl-BE"/>
+        </w:rPr>
+        <w:t>mogelijk</w:t>
+      </w:r>
+      <w:commentRangeEnd w:id="10"/>
+      <w:r>
+        <w:rPr>
+          <w:rStyle w:val="Verwijzingopmerking"/>
+        </w:rPr>
+        <w:commentReference w:id="10"/>
+      </w:r>
+      <w:r>
+        <w:rPr>
+          <w:rFonts w:eastAsia="Times New Roman" w:cs="Times New Roman"/>
+          <w:color w:val="000000"/>
+          <w:szCs w:val="24"/>
+          <w:lang w:eastAsia="nl-BE"/>
+        </w:rPr>
+        <w:t>e</w:t>
+      </w:r>
+      <w:r>
+        <w:rPr>
+          <w:rFonts w:eastAsia="Times New Roman" w:cs="Times New Roman"/>
+          <w:color w:val="000000"/>
+          <w:szCs w:val="24"/>
+          <w:lang w:eastAsia="nl-BE"/>
+        </w:rPr>
+        <w:t xml:space="preserve"> programmeertalen afgewogen worden. Na het maken van de meest gunstige keuze wordt </w:t>
+      </w:r>
+      <w:r>
+        <w:rPr>
+          <w:rFonts w:eastAsia="Times New Roman" w:cs="Times New Roman"/>
+          <w:color w:val="000000"/>
+          <w:szCs w:val="24"/>
+          <w:lang w:eastAsia="nl-BE"/>
+        </w:rPr>
+        <w:t xml:space="preserve">er </w:t>
+      </w:r>
+      <w:r>
+        <w:rPr>
+          <w:rFonts w:eastAsia="Times New Roman" w:cs="Times New Roman"/>
+          <w:color w:val="000000"/>
+          <w:szCs w:val="24"/>
+          <w:lang w:eastAsia="nl-BE"/>
+        </w:rPr>
+        <w:t>tijd gespendeerd om</w:t>
+      </w:r>
+      <w:r>
+        <w:rPr>
+          <w:rFonts w:eastAsia="Times New Roman" w:cs="Times New Roman"/>
+          <w:color w:val="000000"/>
+          <w:szCs w:val="24"/>
+          <w:lang w:eastAsia="nl-BE"/>
+        </w:rPr>
+        <w:t xml:space="preserve"> de code zo robuust</w:t>
+      </w:r>
+      <w:r>
+        <w:rPr>
+          <w:rFonts w:eastAsia="Times New Roman" w:cs="Times New Roman"/>
+          <w:color w:val="000000"/>
+          <w:szCs w:val="24"/>
+          <w:lang w:eastAsia="nl-BE"/>
+        </w:rPr>
+        <w:t xml:space="preserve"> mogelijk te maken. De code zal dan ook vaak getest worden om aan deze voorwaarde te voldoen</w:t>
+      </w:r>
+      <w:r>
+        <w:rPr>
+          <w:rFonts w:eastAsia="Times New Roman" w:cs="Times New Roman"/>
+          <w:color w:val="000000"/>
+          <w:szCs w:val="24"/>
+          <w:lang w:eastAsia="nl-BE"/>
+        </w:rPr>
+        <w:t xml:space="preserve">. Ook zijn er voldoende </w:t>
+      </w:r>
+      <w:r>
+        <w:rPr>
+          <w:rFonts w:eastAsia="Times New Roman" w:cs="Times New Roman"/>
+          <w:color w:val="000000"/>
+          <w:szCs w:val="24"/>
+          <w:highlight w:val="yellow"/>
+          <w:lang w:eastAsia="nl-BE"/>
+        </w:rPr>
+        <w:t xml:space="preserve">online </w:t>
+      </w:r>
+      <w:r>
+        <w:rPr>
+          <w:rFonts w:eastAsia="Times New Roman" w:cs="Times New Roman"/>
+          <w:color w:val="000000"/>
+          <w:szCs w:val="24"/>
+          <w:highlight w:val="yellow"/>
+          <w:lang w:eastAsia="nl-BE"/>
+        </w:rPr>
+        <w:t>bronnen</w:t>
+      </w:r>
+      <w:r>
+        <w:rPr>
+          <w:rFonts w:eastAsia="Times New Roman" w:cs="Times New Roman"/>
+          <w:color w:val="000000"/>
+          <w:szCs w:val="24"/>
+          <w:lang w:eastAsia="nl-BE"/>
+        </w:rPr>
         <w:t xml:space="preserve"> voorhanden om tot mogelijke oplossingen te komen.</w:t>
       </w:r>
+      <w:bookmarkStart w:id="11" w:name="_GoBack"/>
+      <w:bookmarkEnd w:id="11"/>
     </w:p>
     <w:p>
       <w:pPr>
@@ -4829,8 +5151,13 @@
         <w:pStyle w:val="Kop2"/>
       </w:pPr>
       <w:bookmarkStart w:id="24" w:name="_Toc476775735"/>
-      <w:r>
-        <w:t>Bespreking hardware</w:t>
+      <w:proofErr w:type="spellStart"/>
+      <w:r>
+        <w:t>Bespreking</w:t>
+      </w:r>
+      <w:proofErr w:type="spellEnd"/>
+      <w:r>
+        <w:t xml:space="preserve"> hardware</w:t>
       </w:r>
       <w:bookmarkEnd w:id="24"/>
     </w:p>
@@ -4845,8 +5172,13 @@
         </w:sectPr>
       </w:pPr>
       <w:bookmarkStart w:id="25" w:name="_Toc476775736"/>
-      <w:r>
-        <w:t>Bespreking software</w:t>
+      <w:proofErr w:type="spellStart"/>
+      <w:r>
+        <w:t>Bespreking</w:t>
+      </w:r>
+      <w:proofErr w:type="spellEnd"/>
+      <w:r>
+        <w:t xml:space="preserve"> software</w:t>
       </w:r>
       <w:bookmarkEnd w:id="25"/>
       <w:r>
@@ -4881,8 +5213,13 @@
         <w:pStyle w:val="Kop2"/>
       </w:pPr>
       <w:bookmarkStart w:id="27" w:name="_Toc476775738"/>
-      <w:r>
-        <w:t>Clientside injection</w:t>
+      <w:proofErr w:type="spellStart"/>
+      <w:r>
+        <w:t>Clientside</w:t>
+      </w:r>
+      <w:proofErr w:type="spellEnd"/>
+      <w:r>
+        <w:t xml:space="preserve"> injection</w:t>
       </w:r>
       <w:bookmarkEnd w:id="27"/>
     </w:p>
@@ -4891,20 +5228,40 @@
         <w:pStyle w:val="Kop2"/>
       </w:pPr>
       <w:bookmarkStart w:id="28" w:name="_Toc476775739"/>
-      <w:r>
-        <w:t>Risicovolle datatransmissie</w:t>
+      <w:proofErr w:type="spellStart"/>
+      <w:r>
+        <w:t>Risicovolle</w:t>
+      </w:r>
+      <w:proofErr w:type="spellEnd"/>
+      <w:r>
+        <w:t xml:space="preserve"> </w:t>
+      </w:r>
+      <w:proofErr w:type="spellStart"/>
+      <w:r>
+        <w:t>datatransmissie</w:t>
       </w:r>
       <w:bookmarkEnd w:id="28"/>
+      <w:proofErr w:type="spellEnd"/>
     </w:p>
     <w:p>
       <w:pPr>
         <w:pStyle w:val="Kop2"/>
       </w:pPr>
       <w:bookmarkStart w:id="29" w:name="_Toc476775740"/>
-      <w:r>
-        <w:t>Betrouwbaarheid betaalmethoden</w:t>
+      <w:proofErr w:type="spellStart"/>
+      <w:r>
+        <w:t>Betrouwbaarheid</w:t>
+      </w:r>
+      <w:proofErr w:type="spellEnd"/>
+      <w:r>
+        <w:t xml:space="preserve"> </w:t>
+      </w:r>
+      <w:proofErr w:type="spellStart"/>
+      <w:r>
+        <w:t>betaalmethoden</w:t>
       </w:r>
       <w:bookmarkEnd w:id="29"/>
+      <w:proofErr w:type="spellEnd"/>
     </w:p>
     <w:p/>
     <w:p>
@@ -5474,10 +5831,20 @@
         </w:numPr>
       </w:pPr>
       <w:bookmarkStart w:id="45" w:name="_Toc476775749"/>
-      <w:r>
-        <w:t>Bijlage 1: Enquêtes</w:t>
+      <w:proofErr w:type="spellStart"/>
+      <w:r>
+        <w:t>Bijlage</w:t>
+      </w:r>
+      <w:proofErr w:type="spellEnd"/>
+      <w:r>
+        <w:t xml:space="preserve"> 1: </w:t>
+      </w:r>
+      <w:proofErr w:type="spellStart"/>
+      <w:r>
+        <w:t>Enquêtes</w:t>
       </w:r>
       <w:bookmarkEnd w:id="45"/>
+      <w:proofErr w:type="spellEnd"/>
     </w:p>
     <w:p>
       <w:pPr>
@@ -5488,8 +5855,13 @@
         </w:numPr>
       </w:pPr>
       <w:bookmarkStart w:id="46" w:name="_Toc476775750"/>
-      <w:r>
-        <w:t>Bijlage 2: …</w:t>
+      <w:proofErr w:type="spellStart"/>
+      <w:r>
+        <w:t>Bijlage</w:t>
+      </w:r>
+      <w:proofErr w:type="spellEnd"/>
+      <w:r>
+        <w:t xml:space="preserve"> 2: …</w:t>
       </w:r>
       <w:bookmarkEnd w:id="46"/>
     </w:p>
@@ -5532,7 +5904,7 @@
       </w:r>
     </w:p>
   </w:comment>
-  <w:comment w:id="9" w:author="Sabine Martens" w:date="2017-02-27T15:11:00Z" w:initials="SM">
+  <w:comment w:id="8" w:author="Sabine Martens" w:date="2017-02-27T15:11:00Z" w:initials="SM">
     <w:p>
       <w:pPr>
         <w:pStyle w:val="Tekstopmerking"/>
@@ -5545,26 +5917,26 @@
       </w:r>
       <w:r>
         <w:t>Spelling van de gemarkeerde woorden is niet correct</w:t>
+      </w:r>
+    </w:p>
+  </w:comment>
+  <w:comment w:id="9" w:author="Sabine Martens" w:date="2017-02-27T15:09:00Z" w:initials="SM">
+    <w:p>
+      <w:pPr>
+        <w:pStyle w:val="Tekstopmerking"/>
+      </w:pPr>
+      <w:r>
+        <w:rPr>
+          <w:rStyle w:val="Verwijzingopmerking"/>
+        </w:rPr>
+        <w:annotationRef/>
+      </w:r>
+      <w:r>
+        <w:t>spelling</w:t>
       </w:r>
     </w:p>
   </w:comment>
   <w:comment w:id="10" w:author="Sabine Martens" w:date="2017-02-27T15:09:00Z" w:initials="SM">
-    <w:p>
-      <w:pPr>
-        <w:pStyle w:val="Tekstopmerking"/>
-      </w:pPr>
-      <w:r>
-        <w:rPr>
-          <w:rStyle w:val="Verwijzingopmerking"/>
-        </w:rPr>
-        <w:annotationRef/>
-      </w:r>
-      <w:r>
-        <w:t>spelling</w:t>
-      </w:r>
-    </w:p>
-  </w:comment>
-  <w:comment w:id="11" w:author="Sabine Martens" w:date="2017-02-27T15:09:00Z" w:initials="SM">
     <w:p>
       <w:pPr>
         <w:pStyle w:val="Tekstopmerking"/>
@@ -6828,7 +7200,7 @@
             <w:sz w:val="22"/>
             <w:lang w:val="nl-BE"/>
           </w:rPr>
-          <w:t>8</w:t>
+          <w:t>9</w:t>
         </w:r>
         <w:r>
           <w:rPr>
@@ -7690,7 +8062,6 @@
   <w:style w:type="character" w:default="1" w:styleId="Standaardalinea-lettertype">
     <w:name w:val="Default Paragraph Font"/>
     <w:uiPriority w:val="1"/>
-    <w:semiHidden/>
     <w:unhideWhenUsed/>
   </w:style>
   <w:style w:type="table" w:default="1" w:styleId="Standaardtabel">
@@ -8368,7 +8739,7 @@
 </file>
 
 <file path=customXml/itemProps1.xml><?xml version="1.0" encoding="utf-8"?>
-<ds:datastoreItem xmlns:ds="http://schemas.openxmlformats.org/officeDocument/2006/customXml" ds:itemID="{5DF1C004-D449-4A5D-BEB7-1B2D2EF1EFEA}">
+<ds:datastoreItem xmlns:ds="http://schemas.openxmlformats.org/officeDocument/2006/customXml" ds:itemID="{72339612-D5A2-45B6-83D2-C885A2AA3383}">
   <ds:schemaRefs>
     <ds:schemaRef ds:uri="http://schemas.openxmlformats.org/officeDocument/2006/bibliography"/>
   </ds:schemaRefs>

</xml_diff>